<commit_message>
add questions and discussion points to the buffs doc
</commit_message>
<xml_diff>
--- a/documentation/Buffs.docx
+++ b/documentation/Buffs.docx
@@ -2,6 +2,151 @@
 <file path=word/document.xml><?xml version="1.0" encoding="utf-8"?>
 <w:document xmlns:wpc="http://schemas.microsoft.com/office/word/2010/wordprocessingCanvas" xmlns:mc="http://schemas.openxmlformats.org/markup-compatibility/2006" xmlns:o="urn:schemas-microsoft-com:office:office" xmlns:r="http://schemas.openxmlformats.org/officeDocument/2006/relationships" xmlns:m="http://schemas.openxmlformats.org/officeDocument/2006/math" xmlns:v="urn:schemas-microsoft-com:vml" xmlns:wp14="http://schemas.microsoft.com/office/word/2010/wordprocessingDrawing" xmlns:wp="http://schemas.openxmlformats.org/drawingml/2006/wordprocessingDrawing" xmlns:w10="urn:schemas-microsoft-com:office:word" xmlns:w="http://schemas.openxmlformats.org/wordprocessingml/2006/main" xmlns:w14="http://schemas.microsoft.com/office/word/2010/wordml" xmlns:w15="http://schemas.microsoft.com/office/word/2012/wordml" xmlns:wpg="http://schemas.microsoft.com/office/word/2010/wordprocessingGroup" xmlns:wpi="http://schemas.microsoft.com/office/word/2010/wordprocessingInk" xmlns:wne="http://schemas.microsoft.com/office/word/2006/wordml" xmlns:wps="http://schemas.microsoft.com/office/word/2010/wordprocessingShape" mc:Ignorable="w14 w15 wp14">
   <w:body>
+    <w:p>
+      <w:pPr>
+        <w:pStyle w:val="Heading1"/>
+      </w:pPr>
+      <w:r>
+        <w:t>Buffs</w:t>
+      </w:r>
+    </w:p>
+    <w:p>
+      <w:pPr>
+        <w:pStyle w:val="Heading2"/>
+      </w:pPr>
+      <w:r>
+        <w:t>What are buffs?</w:t>
+      </w:r>
+    </w:p>
+    <w:p>
+      <w:r>
+        <w:t xml:space="preserve">Buffs modify points or how points are calculated for a fantasy football team. </w:t>
+      </w:r>
+    </w:p>
+    <w:p>
+      <w:pPr>
+        <w:pStyle w:val="Heading2"/>
+      </w:pPr>
+      <w:r>
+        <w:t>How are they acquired?</w:t>
+      </w:r>
+    </w:p>
+    <w:p>
+      <w:r>
+        <w:t>Here are several ideas that need to be discussed:</w:t>
+      </w:r>
+    </w:p>
+    <w:p>
+      <w:pPr>
+        <w:pStyle w:val="ListParagraph"/>
+        <w:numPr>
+          <w:ilvl w:val="0"/>
+          <w:numId w:val="3"/>
+        </w:numPr>
+      </w:pPr>
+      <w:r>
+        <w:t>Every team is given the same collection (amount and type) of buffs</w:t>
+      </w:r>
+    </w:p>
+    <w:p>
+      <w:pPr>
+        <w:pStyle w:val="ListParagraph"/>
+        <w:numPr>
+          <w:ilvl w:val="0"/>
+          <w:numId w:val="3"/>
+        </w:numPr>
+      </w:pPr>
+      <w:r>
+        <w:t>Buffs are dealt at random like a deck of cards</w:t>
+      </w:r>
+    </w:p>
+    <w:p>
+      <w:pPr>
+        <w:pStyle w:val="ListParagraph"/>
+        <w:numPr>
+          <w:ilvl w:val="0"/>
+          <w:numId w:val="3"/>
+        </w:numPr>
+      </w:pPr>
+      <w:r>
+        <w:t>Buffs are earned by way of game outcome. (losing teams given more powerful buffs than winning teams)</w:t>
+      </w:r>
+    </w:p>
+    <w:p>
+      <w:pPr>
+        <w:pStyle w:val="ListParagraph"/>
+        <w:numPr>
+          <w:ilvl w:val="0"/>
+          <w:numId w:val="3"/>
+        </w:numPr>
+      </w:pPr>
+      <w:r>
+        <w:t>Buffs are drafted like players</w:t>
+      </w:r>
+    </w:p>
+    <w:p>
+      <w:pPr>
+        <w:pStyle w:val="ListParagraph"/>
+        <w:numPr>
+          <w:ilvl w:val="0"/>
+          <w:numId w:val="3"/>
+        </w:numPr>
+      </w:pPr>
+      <w:r>
+        <w:t>Can buffs be acquired through free agency?</w:t>
+      </w:r>
+      <w:bookmarkStart w:id="0" w:name="_GoBack"/>
+      <w:bookmarkEnd w:id="0"/>
+    </w:p>
+    <w:p>
+      <w:pPr>
+        <w:pStyle w:val="ListParagraph"/>
+        <w:numPr>
+          <w:ilvl w:val="0"/>
+          <w:numId w:val="3"/>
+        </w:numPr>
+      </w:pPr>
+      <w:r>
+        <w:t>Can buffs be traded?</w:t>
+      </w:r>
+    </w:p>
+    <w:p>
+      <w:pPr>
+        <w:pStyle w:val="Heading2"/>
+      </w:pPr>
+      <w:r>
+        <w:t>How are buffs used?</w:t>
+      </w:r>
+    </w:p>
+    <w:p>
+      <w:r>
+        <w:t>So far the decision has been made that buffs are played before the first match of the fantasy football week is played (deadline Thursday afternoon). Here are some additional ideas that should be discussed:</w:t>
+      </w:r>
+    </w:p>
+    <w:p>
+      <w:pPr>
+        <w:pStyle w:val="ListParagraph"/>
+        <w:numPr>
+          <w:ilvl w:val="0"/>
+          <w:numId w:val="4"/>
+        </w:numPr>
+      </w:pPr>
+      <w:r>
+        <w:t>Are buffs limited to 1 per week?</w:t>
+      </w:r>
+    </w:p>
+    <w:p>
+      <w:pPr>
+        <w:pStyle w:val="ListParagraph"/>
+        <w:numPr>
+          <w:ilvl w:val="0"/>
+          <w:numId w:val="4"/>
+        </w:numPr>
+      </w:pPr>
+      <w:r>
+        <w:t>Are buffs limited to 1 player on a team, or can some apply to the team as a whole</w:t>
+      </w:r>
+    </w:p>
     <w:p>
       <w:pPr>
         <w:pStyle w:val="Heading1"/>
@@ -128,6 +273,7 @@
         </w:numPr>
       </w:pPr>
       <w:r>
+        <w:lastRenderedPageBreak/>
         <w:t>The Buff is used to substitute a player from the bench to the starting line up any time before the player in the starting line-ups real-life game is over.</w:t>
       </w:r>
     </w:p>
@@ -178,8 +324,6 @@
       <w:r>
         <w:t>Risk Factor: none other than the sub’ed in player might not produce more than the sub’ed out player</w:t>
       </w:r>
-      <w:bookmarkStart w:id="0" w:name="_GoBack"/>
-      <w:bookmarkEnd w:id="0"/>
     </w:p>
     <w:p/>
     <w:p>
@@ -313,6 +457,119 @@
     </w:lvl>
   </w:abstractNum>
   <w:abstractNum w:abstractNumId="1">
+    <w:nsid w:val="236E75FA"/>
+    <w:multiLevelType w:val="hybridMultilevel"/>
+    <w:tmpl w:val="9950F690"/>
+    <w:lvl w:ilvl="0" w:tplc="04090001">
+      <w:start w:val="1"/>
+      <w:numFmt w:val="bullet"/>
+      <w:lvlText w:val=""/>
+      <w:lvlJc w:val="left"/>
+      <w:pPr>
+        <w:ind w:left="720" w:hanging="360"/>
+      </w:pPr>
+      <w:rPr>
+        <w:rFonts w:ascii="Symbol" w:hAnsi="Symbol" w:hint="default"/>
+      </w:rPr>
+    </w:lvl>
+    <w:lvl w:ilvl="1" w:tplc="04090003" w:tentative="1">
+      <w:start w:val="1"/>
+      <w:numFmt w:val="bullet"/>
+      <w:lvlText w:val="o"/>
+      <w:lvlJc w:val="left"/>
+      <w:pPr>
+        <w:ind w:left="1440" w:hanging="360"/>
+      </w:pPr>
+      <w:rPr>
+        <w:rFonts w:ascii="Courier New" w:hAnsi="Courier New" w:cs="Courier New" w:hint="default"/>
+      </w:rPr>
+    </w:lvl>
+    <w:lvl w:ilvl="2" w:tplc="04090005" w:tentative="1">
+      <w:start w:val="1"/>
+      <w:numFmt w:val="bullet"/>
+      <w:lvlText w:val=""/>
+      <w:lvlJc w:val="left"/>
+      <w:pPr>
+        <w:ind w:left="2160" w:hanging="360"/>
+      </w:pPr>
+      <w:rPr>
+        <w:rFonts w:ascii="Wingdings" w:hAnsi="Wingdings" w:hint="default"/>
+      </w:rPr>
+    </w:lvl>
+    <w:lvl w:ilvl="3" w:tplc="04090001" w:tentative="1">
+      <w:start w:val="1"/>
+      <w:numFmt w:val="bullet"/>
+      <w:lvlText w:val=""/>
+      <w:lvlJc w:val="left"/>
+      <w:pPr>
+        <w:ind w:left="2880" w:hanging="360"/>
+      </w:pPr>
+      <w:rPr>
+        <w:rFonts w:ascii="Symbol" w:hAnsi="Symbol" w:hint="default"/>
+      </w:rPr>
+    </w:lvl>
+    <w:lvl w:ilvl="4" w:tplc="04090003" w:tentative="1">
+      <w:start w:val="1"/>
+      <w:numFmt w:val="bullet"/>
+      <w:lvlText w:val="o"/>
+      <w:lvlJc w:val="left"/>
+      <w:pPr>
+        <w:ind w:left="3600" w:hanging="360"/>
+      </w:pPr>
+      <w:rPr>
+        <w:rFonts w:ascii="Courier New" w:hAnsi="Courier New" w:cs="Courier New" w:hint="default"/>
+      </w:rPr>
+    </w:lvl>
+    <w:lvl w:ilvl="5" w:tplc="04090005" w:tentative="1">
+      <w:start w:val="1"/>
+      <w:numFmt w:val="bullet"/>
+      <w:lvlText w:val=""/>
+      <w:lvlJc w:val="left"/>
+      <w:pPr>
+        <w:ind w:left="4320" w:hanging="360"/>
+      </w:pPr>
+      <w:rPr>
+        <w:rFonts w:ascii="Wingdings" w:hAnsi="Wingdings" w:hint="default"/>
+      </w:rPr>
+    </w:lvl>
+    <w:lvl w:ilvl="6" w:tplc="04090001" w:tentative="1">
+      <w:start w:val="1"/>
+      <w:numFmt w:val="bullet"/>
+      <w:lvlText w:val=""/>
+      <w:lvlJc w:val="left"/>
+      <w:pPr>
+        <w:ind w:left="5040" w:hanging="360"/>
+      </w:pPr>
+      <w:rPr>
+        <w:rFonts w:ascii="Symbol" w:hAnsi="Symbol" w:hint="default"/>
+      </w:rPr>
+    </w:lvl>
+    <w:lvl w:ilvl="7" w:tplc="04090003" w:tentative="1">
+      <w:start w:val="1"/>
+      <w:numFmt w:val="bullet"/>
+      <w:lvlText w:val="o"/>
+      <w:lvlJc w:val="left"/>
+      <w:pPr>
+        <w:ind w:left="5760" w:hanging="360"/>
+      </w:pPr>
+      <w:rPr>
+        <w:rFonts w:ascii="Courier New" w:hAnsi="Courier New" w:cs="Courier New" w:hint="default"/>
+      </w:rPr>
+    </w:lvl>
+    <w:lvl w:ilvl="8" w:tplc="04090005" w:tentative="1">
+      <w:start w:val="1"/>
+      <w:numFmt w:val="bullet"/>
+      <w:lvlText w:val=""/>
+      <w:lvlJc w:val="left"/>
+      <w:pPr>
+        <w:ind w:left="6480" w:hanging="360"/>
+      </w:pPr>
+      <w:rPr>
+        <w:rFonts w:ascii="Wingdings" w:hAnsi="Wingdings" w:hint="default"/>
+      </w:rPr>
+    </w:lvl>
+  </w:abstractNum>
+  <w:abstractNum w:abstractNumId="2">
     <w:nsid w:val="4DD8250E"/>
     <w:multiLevelType w:val="hybridMultilevel"/>
     <w:tmpl w:val="7D385AEE"/>
@@ -329,6 +586,119 @@
       </w:rPr>
     </w:lvl>
     <w:lvl w:ilvl="1" w:tplc="04090003">
+      <w:start w:val="1"/>
+      <w:numFmt w:val="bullet"/>
+      <w:lvlText w:val="o"/>
+      <w:lvlJc w:val="left"/>
+      <w:pPr>
+        <w:ind w:left="1440" w:hanging="360"/>
+      </w:pPr>
+      <w:rPr>
+        <w:rFonts w:ascii="Courier New" w:hAnsi="Courier New" w:cs="Courier New" w:hint="default"/>
+      </w:rPr>
+    </w:lvl>
+    <w:lvl w:ilvl="2" w:tplc="04090005" w:tentative="1">
+      <w:start w:val="1"/>
+      <w:numFmt w:val="bullet"/>
+      <w:lvlText w:val=""/>
+      <w:lvlJc w:val="left"/>
+      <w:pPr>
+        <w:ind w:left="2160" w:hanging="360"/>
+      </w:pPr>
+      <w:rPr>
+        <w:rFonts w:ascii="Wingdings" w:hAnsi="Wingdings" w:hint="default"/>
+      </w:rPr>
+    </w:lvl>
+    <w:lvl w:ilvl="3" w:tplc="04090001" w:tentative="1">
+      <w:start w:val="1"/>
+      <w:numFmt w:val="bullet"/>
+      <w:lvlText w:val=""/>
+      <w:lvlJc w:val="left"/>
+      <w:pPr>
+        <w:ind w:left="2880" w:hanging="360"/>
+      </w:pPr>
+      <w:rPr>
+        <w:rFonts w:ascii="Symbol" w:hAnsi="Symbol" w:hint="default"/>
+      </w:rPr>
+    </w:lvl>
+    <w:lvl w:ilvl="4" w:tplc="04090003" w:tentative="1">
+      <w:start w:val="1"/>
+      <w:numFmt w:val="bullet"/>
+      <w:lvlText w:val="o"/>
+      <w:lvlJc w:val="left"/>
+      <w:pPr>
+        <w:ind w:left="3600" w:hanging="360"/>
+      </w:pPr>
+      <w:rPr>
+        <w:rFonts w:ascii="Courier New" w:hAnsi="Courier New" w:cs="Courier New" w:hint="default"/>
+      </w:rPr>
+    </w:lvl>
+    <w:lvl w:ilvl="5" w:tplc="04090005" w:tentative="1">
+      <w:start w:val="1"/>
+      <w:numFmt w:val="bullet"/>
+      <w:lvlText w:val=""/>
+      <w:lvlJc w:val="left"/>
+      <w:pPr>
+        <w:ind w:left="4320" w:hanging="360"/>
+      </w:pPr>
+      <w:rPr>
+        <w:rFonts w:ascii="Wingdings" w:hAnsi="Wingdings" w:hint="default"/>
+      </w:rPr>
+    </w:lvl>
+    <w:lvl w:ilvl="6" w:tplc="04090001" w:tentative="1">
+      <w:start w:val="1"/>
+      <w:numFmt w:val="bullet"/>
+      <w:lvlText w:val=""/>
+      <w:lvlJc w:val="left"/>
+      <w:pPr>
+        <w:ind w:left="5040" w:hanging="360"/>
+      </w:pPr>
+      <w:rPr>
+        <w:rFonts w:ascii="Symbol" w:hAnsi="Symbol" w:hint="default"/>
+      </w:rPr>
+    </w:lvl>
+    <w:lvl w:ilvl="7" w:tplc="04090003" w:tentative="1">
+      <w:start w:val="1"/>
+      <w:numFmt w:val="bullet"/>
+      <w:lvlText w:val="o"/>
+      <w:lvlJc w:val="left"/>
+      <w:pPr>
+        <w:ind w:left="5760" w:hanging="360"/>
+      </w:pPr>
+      <w:rPr>
+        <w:rFonts w:ascii="Courier New" w:hAnsi="Courier New" w:cs="Courier New" w:hint="default"/>
+      </w:rPr>
+    </w:lvl>
+    <w:lvl w:ilvl="8" w:tplc="04090005" w:tentative="1">
+      <w:start w:val="1"/>
+      <w:numFmt w:val="bullet"/>
+      <w:lvlText w:val=""/>
+      <w:lvlJc w:val="left"/>
+      <w:pPr>
+        <w:ind w:left="6480" w:hanging="360"/>
+      </w:pPr>
+      <w:rPr>
+        <w:rFonts w:ascii="Wingdings" w:hAnsi="Wingdings" w:hint="default"/>
+      </w:rPr>
+    </w:lvl>
+  </w:abstractNum>
+  <w:abstractNum w:abstractNumId="3">
+    <w:nsid w:val="5EAC437A"/>
+    <w:multiLevelType w:val="hybridMultilevel"/>
+    <w:tmpl w:val="E7D096C4"/>
+    <w:lvl w:ilvl="0" w:tplc="04090001">
+      <w:start w:val="1"/>
+      <w:numFmt w:val="bullet"/>
+      <w:lvlText w:val=""/>
+      <w:lvlJc w:val="left"/>
+      <w:pPr>
+        <w:ind w:left="720" w:hanging="360"/>
+      </w:pPr>
+      <w:rPr>
+        <w:rFonts w:ascii="Symbol" w:hAnsi="Symbol" w:hint="default"/>
+      </w:rPr>
+    </w:lvl>
+    <w:lvl w:ilvl="1" w:tplc="04090003" w:tentative="1">
       <w:start w:val="1"/>
       <w:numFmt w:val="bullet"/>
       <w:lvlText w:val="o"/>
@@ -429,6 +799,12 @@
     <w:abstractNumId w:val="0"/>
   </w:num>
   <w:num w:numId="2">
+    <w:abstractNumId w:val="2"/>
+  </w:num>
+  <w:num w:numId="3">
+    <w:abstractNumId w:val="3"/>
+  </w:num>
+  <w:num w:numId="4">
     <w:abstractNumId w:val="1"/>
   </w:num>
 </w:numbering>

</xml_diff>